<commit_message>
Finished A10 and A11.
</commit_message>
<xml_diff>
--- a/A10/A10 - Delivery Form - CTMC Perfromance Indices.docx
+++ b/A10/A10 - Delivery Form - CTMC Perfromance Indices.docx
@@ -168,18 +168,18 @@
         <w:tblStyle w:val="Grigliatabella"/>
         <w:tblpPr w:leftFromText="180" w:rightFromText="180" w:vertAnchor="text" w:tblpY="1"/>
         <w:tblOverlap w:val="never"/>
-        <w:tblW w:w="0" w:type="auto"/>
+        <w:tblW w:w="10201" w:type="dxa"/>
         <w:tblLook w:val="04A0" w:firstRow="1" w:lastRow="0" w:firstColumn="1" w:lastColumn="0" w:noHBand="0" w:noVBand="1"/>
       </w:tblPr>
       <w:tblGrid>
-        <w:gridCol w:w="704"/>
-        <w:gridCol w:w="6095"/>
-        <w:gridCol w:w="2823"/>
+        <w:gridCol w:w="367"/>
+        <w:gridCol w:w="6493"/>
+        <w:gridCol w:w="3341"/>
       </w:tblGrid>
       <w:tr>
         <w:tc>
           <w:tcPr>
-            <w:tcW w:w="6799" w:type="dxa"/>
+            <w:tcW w:w="6860" w:type="dxa"/>
             <w:gridSpan w:val="2"/>
           </w:tcPr>
           <w:p>
@@ -198,7 +198,7 @@
         </w:tc>
         <w:tc>
           <w:tcPr>
-            <w:tcW w:w="2823" w:type="dxa"/>
+            <w:tcW w:w="3341" w:type="dxa"/>
           </w:tcPr>
           <w:p>
             <w:pPr>
@@ -218,7 +218,7 @@
       <w:tr>
         <w:tc>
           <w:tcPr>
-            <w:tcW w:w="6799" w:type="dxa"/>
+            <w:tcW w:w="6860" w:type="dxa"/>
             <w:gridSpan w:val="2"/>
           </w:tcPr>
           <w:p>
@@ -251,7 +251,7 @@
         </w:tc>
         <w:tc>
           <w:tcPr>
-            <w:tcW w:w="2823" w:type="dxa"/>
+            <w:tcW w:w="3341" w:type="dxa"/>
           </w:tcPr>
           <w:p>
             <w:pPr>
@@ -271,7 +271,7 @@
       <w:tr>
         <w:tc>
           <w:tcPr>
-            <w:tcW w:w="6799" w:type="dxa"/>
+            <w:tcW w:w="6860" w:type="dxa"/>
             <w:gridSpan w:val="2"/>
             <w:tcBorders>
               <w:bottom w:val="thinThickMediumGap" w:sz="24" w:space="0" w:color="auto"/>
@@ -293,7 +293,7 @@
         </w:tc>
         <w:tc>
           <w:tcPr>
-            <w:tcW w:w="2823" w:type="dxa"/>
+            <w:tcW w:w="3341" w:type="dxa"/>
             <w:tcBorders>
               <w:bottom w:val="thinThickMediumGap" w:sz="24" w:space="0" w:color="auto"/>
             </w:tcBorders>
@@ -319,7 +319,7 @@
         </w:trPr>
         <w:tc>
           <w:tcPr>
-            <w:tcW w:w="704" w:type="dxa"/>
+            <w:tcW w:w="367" w:type="dxa"/>
             <w:vMerge w:val="restart"/>
             <w:tcBorders>
               <w:top w:val="thinThickMediumGap" w:sz="24" w:space="0" w:color="auto"/>
@@ -339,7 +339,7 @@
         </w:tc>
         <w:tc>
           <w:tcPr>
-            <w:tcW w:w="8918" w:type="dxa"/>
+            <w:tcW w:w="9834" w:type="dxa"/>
             <w:gridSpan w:val="2"/>
             <w:tcBorders>
               <w:top w:val="thinThickMediumGap" w:sz="24" w:space="0" w:color="auto"/>
@@ -364,62 +364,60 @@
                 <w:lang w:val="en-US"/>
               </w:rPr>
             </w:pPr>
-          </w:p>
-          <w:p>
-            <w:pPr>
-              <w:rPr>
-                <w:lang w:val="en-US"/>
-              </w:rPr>
-            </w:pPr>
-          </w:p>
-          <w:p>
-            <w:pPr>
-              <w:rPr>
-                <w:lang w:val="en-US"/>
-              </w:rPr>
-            </w:pPr>
-          </w:p>
-          <w:p>
-            <w:pPr>
-              <w:rPr>
-                <w:lang w:val="en-US"/>
-              </w:rPr>
-            </w:pPr>
-          </w:p>
-          <w:p>
-            <w:pPr>
-              <w:rPr>
-                <w:lang w:val="en-US"/>
-              </w:rPr>
-            </w:pPr>
-          </w:p>
-          <w:p>
-            <w:pPr>
-              <w:rPr>
-                <w:lang w:val="en-US"/>
-              </w:rPr>
-            </w:pPr>
-          </w:p>
-          <w:p>
-            <w:pPr>
-              <w:rPr>
-                <w:lang w:val="en-US"/>
-              </w:rPr>
-            </w:pPr>
-          </w:p>
-          <w:p>
-            <w:pPr>
-              <w:rPr>
-                <w:lang w:val="en-US"/>
-              </w:rPr>
-            </w:pPr>
-          </w:p>
-          <w:p>
-            <w:pPr>
-              <w:rPr>
-                <w:lang w:val="en-US"/>
-              </w:rPr>
-            </w:pPr>
+            <w:r>
+              <w:rPr>
+                <w:noProof/>
+                <w:lang w:val="en-US"/>
+              </w:rPr>
+              <w:drawing>
+                <wp:inline distT="0" distB="0" distL="0" distR="0" wp14:anchorId="26737FF1" wp14:editId="36C504D4">
+                  <wp:extent cx="4962525" cy="3105150"/>
+                  <wp:effectExtent l="0" t="0" r="9525" b="0"/>
+                  <wp:docPr id="1" name="Immagine 1"/>
+                  <wp:cNvGraphicFramePr>
+                    <a:graphicFrameLocks xmlns:a="http://schemas.openxmlformats.org/drawingml/2006/main" noChangeAspect="1"/>
+                  </wp:cNvGraphicFramePr>
+                  <a:graphic xmlns:a="http://schemas.openxmlformats.org/drawingml/2006/main">
+                    <a:graphicData uri="http://schemas.openxmlformats.org/drawingml/2006/picture">
+                      <pic:pic xmlns:pic="http://schemas.openxmlformats.org/drawingml/2006/picture">
+                        <pic:nvPicPr>
+                          <pic:cNvPr id="0" name="Picture 1"/>
+                          <pic:cNvPicPr>
+                            <a:picLocks noChangeAspect="1" noChangeArrowheads="1"/>
+                          </pic:cNvPicPr>
+                        </pic:nvPicPr>
+                        <pic:blipFill>
+                          <a:blip r:embed="rId7">
+                            <a:extLst>
+                              <a:ext uri="{28A0092B-C50C-407E-A947-70E740481C1C}">
+                                <a14:useLocalDpi xmlns:a14="http://schemas.microsoft.com/office/drawing/2010/main" val="0"/>
+                              </a:ext>
+                            </a:extLst>
+                          </a:blip>
+                          <a:srcRect/>
+                          <a:stretch>
+                            <a:fillRect/>
+                          </a:stretch>
+                        </pic:blipFill>
+                        <pic:spPr bwMode="auto">
+                          <a:xfrm>
+                            <a:off x="0" y="0"/>
+                            <a:ext cx="4962525" cy="3105150"/>
+                          </a:xfrm>
+                          <a:prstGeom prst="rect">
+                            <a:avLst/>
+                          </a:prstGeom>
+                          <a:noFill/>
+                          <a:ln>
+                            <a:noFill/>
+                          </a:ln>
+                        </pic:spPr>
+                      </pic:pic>
+                    </a:graphicData>
+                  </a:graphic>
+                </wp:inline>
+              </w:drawing>
+            </w:r>
           </w:p>
         </w:tc>
       </w:tr>
@@ -429,7 +427,7 @@
         </w:trPr>
         <w:tc>
           <w:tcPr>
-            <w:tcW w:w="704" w:type="dxa"/>
+            <w:tcW w:w="367" w:type="dxa"/>
             <w:vMerge/>
             <w:tcBorders>
               <w:top w:val="thinThickMediumGap" w:sz="24" w:space="0" w:color="auto"/>
@@ -449,7 +447,7 @@
         </w:tc>
         <w:tc>
           <w:tcPr>
-            <w:tcW w:w="8918" w:type="dxa"/>
+            <w:tcW w:w="9834" w:type="dxa"/>
             <w:gridSpan w:val="2"/>
             <w:tcBorders>
               <w:top w:val="thinThickMediumGap" w:sz="24" w:space="0" w:color="auto"/>
@@ -474,55 +472,198 @@
                 <w:lang w:val="en-US"/>
               </w:rPr>
             </w:pPr>
-          </w:p>
-          <w:p>
-            <w:pPr>
-              <w:rPr>
-                <w:lang w:val="en-US"/>
-              </w:rPr>
-            </w:pPr>
-          </w:p>
-          <w:p>
-            <w:pPr>
-              <w:rPr>
-                <w:lang w:val="en-US"/>
-              </w:rPr>
-            </w:pPr>
-          </w:p>
-          <w:p>
-            <w:pPr>
-              <w:rPr>
-                <w:lang w:val="en-US"/>
-              </w:rPr>
-            </w:pPr>
-          </w:p>
-          <w:p>
-            <w:pPr>
-              <w:rPr>
-                <w:lang w:val="en-US"/>
-              </w:rPr>
-            </w:pPr>
-          </w:p>
-          <w:p>
-            <w:pPr>
-              <w:rPr>
-                <w:lang w:val="en-US"/>
-              </w:rPr>
-            </w:pPr>
-          </w:p>
-          <w:p>
-            <w:pPr>
-              <w:rPr>
-                <w:lang w:val="en-US"/>
-              </w:rPr>
-            </w:pPr>
-          </w:p>
-          <w:p>
-            <w:pPr>
-              <w:rPr>
-                <w:lang w:val="en-US"/>
-              </w:rPr>
-            </w:pPr>
+            <w:r>
+              <w:rPr>
+                <w:lang w:val="en-US"/>
+              </w:rPr>
+              <w:t>-0.</w:t>
+            </w:r>
+            <w:proofErr w:type="gramStart"/>
+            <w:r>
+              <w:rPr>
+                <w:lang w:val="en-US"/>
+              </w:rPr>
+              <w:t>100000000000000</w:t>
+            </w:r>
+            <w:r>
+              <w:rPr>
+                <w:lang w:val="en-US"/>
+              </w:rPr>
+              <w:t xml:space="preserve">  </w:t>
+            </w:r>
+            <w:r>
+              <w:rPr>
+                <w:lang w:val="en-US"/>
+              </w:rPr>
+              <w:tab/>
+            </w:r>
+            <w:proofErr w:type="gramEnd"/>
+            <w:r>
+              <w:rPr>
+                <w:lang w:val="en-US"/>
+              </w:rPr>
+              <w:t>0.100000000000000</w:t>
+            </w:r>
+            <w:r>
+              <w:rPr>
+                <w:lang w:val="en-US"/>
+              </w:rPr>
+              <w:tab/>
+              <w:t>0</w:t>
+            </w:r>
+            <w:r>
+              <w:rPr>
+                <w:lang w:val="en-US"/>
+              </w:rPr>
+              <w:tab/>
+              <w:t>0</w:t>
+            </w:r>
+          </w:p>
+          <w:p>
+            <w:pPr>
+              <w:rPr>
+                <w:lang w:val="en-US"/>
+              </w:rPr>
+            </w:pPr>
+            <w:r>
+              <w:rPr>
+                <w:lang w:val="en-US"/>
+              </w:rPr>
+              <w:t>0.0200000000000000</w:t>
+            </w:r>
+            <w:r>
+              <w:rPr>
+                <w:lang w:val="en-US"/>
+              </w:rPr>
+              <w:tab/>
+            </w:r>
+            <w:r>
+              <w:rPr>
+                <w:lang w:val="en-US"/>
+              </w:rPr>
+              <w:t xml:space="preserve">            </w:t>
+            </w:r>
+            <w:r>
+              <w:rPr>
+                <w:lang w:val="en-US"/>
+              </w:rPr>
+              <w:t>-0.170000000000000</w:t>
+            </w:r>
+            <w:r>
+              <w:rPr>
+                <w:lang w:val="en-US"/>
+              </w:rPr>
+              <w:tab/>
+              <w:t>0.100000000000000</w:t>
+            </w:r>
+            <w:r>
+              <w:rPr>
+                <w:lang w:val="en-US"/>
+              </w:rPr>
+              <w:tab/>
+              <w:t>0.0500000000000000</w:t>
+            </w:r>
+          </w:p>
+          <w:p>
+            <w:pPr>
+              <w:rPr>
+                <w:lang w:val="en-US"/>
+              </w:rPr>
+            </w:pPr>
+            <w:r>
+              <w:rPr>
+                <w:lang w:val="en-US"/>
+              </w:rPr>
+              <w:t>0</w:t>
+            </w:r>
+            <w:r>
+              <w:rPr>
+                <w:lang w:val="en-US"/>
+              </w:rPr>
+              <w:tab/>
+            </w:r>
+            <w:r>
+              <w:rPr>
+                <w:lang w:val="en-US"/>
+              </w:rPr>
+              <w:t xml:space="preserve">                                       </w:t>
+            </w:r>
+            <w:r>
+              <w:rPr>
+                <w:lang w:val="en-US"/>
+              </w:rPr>
+              <w:t>0.200000000000000</w:t>
+            </w:r>
+            <w:r>
+              <w:rPr>
+                <w:lang w:val="en-US"/>
+              </w:rPr>
+              <w:tab/>
+              <w:t>-0.200000000000000</w:t>
+            </w:r>
+            <w:r>
+              <w:rPr>
+                <w:lang w:val="en-US"/>
+              </w:rPr>
+              <w:tab/>
+              <w:t>0</w:t>
+            </w:r>
+          </w:p>
+          <w:p>
+            <w:pPr>
+              <w:rPr>
+                <w:lang w:val="en-US"/>
+              </w:rPr>
+            </w:pPr>
+            <w:r>
+              <w:rPr>
+                <w:lang w:val="en-US"/>
+              </w:rPr>
+              <w:t>0</w:t>
+            </w:r>
+            <w:r>
+              <w:rPr>
+                <w:lang w:val="en-US"/>
+              </w:rPr>
+              <w:tab/>
+            </w:r>
+            <w:r>
+              <w:rPr>
+                <w:lang w:val="en-US"/>
+              </w:rPr>
+              <w:t xml:space="preserve">                                       </w:t>
+            </w:r>
+            <w:r>
+              <w:rPr>
+                <w:lang w:val="en-US"/>
+              </w:rPr>
+              <w:t>0.500000000000000</w:t>
+            </w:r>
+            <w:r>
+              <w:rPr>
+                <w:lang w:val="en-US"/>
+              </w:rPr>
+              <w:tab/>
+              <w:t>0</w:t>
+            </w:r>
+            <w:r>
+              <w:rPr>
+                <w:lang w:val="en-US"/>
+              </w:rPr>
+              <w:tab/>
+            </w:r>
+            <w:r>
+              <w:rPr>
+                <w:lang w:val="en-US"/>
+              </w:rPr>
+              <w:t xml:space="preserve">                          </w:t>
+            </w:r>
+            <w:r>
+              <w:rPr>
+                <w:lang w:val="en-US"/>
+              </w:rPr>
+              <w:t>-0.500000000000000</w:t>
+            </w:r>
           </w:p>
         </w:tc>
       </w:tr>
@@ -532,7 +673,7 @@
         </w:trPr>
         <w:tc>
           <w:tcPr>
-            <w:tcW w:w="704" w:type="dxa"/>
+            <w:tcW w:w="367" w:type="dxa"/>
             <w:vMerge/>
           </w:tcPr>
           <w:p>
@@ -545,7 +686,7 @@
         </w:tc>
         <w:tc>
           <w:tcPr>
-            <w:tcW w:w="8918" w:type="dxa"/>
+            <w:tcW w:w="9834" w:type="dxa"/>
             <w:gridSpan w:val="2"/>
           </w:tcPr>
           <w:p>
@@ -561,6 +702,36 @@
               <w:t>State reward vectors, and transition reward matrices:</w:t>
             </w:r>
           </w:p>
+          <w:p>
+            <w:pPr>
+              <w:rPr>
+                <w:lang w:val="en-US"/>
+              </w:rPr>
+            </w:pPr>
+          </w:p>
+        </w:tc>
+      </w:tr>
+      <w:tr>
+        <w:trPr>
+          <w:trHeight w:val="3361"/>
+        </w:trPr>
+        <w:tc>
+          <w:tcPr>
+            <w:tcW w:w="367" w:type="dxa"/>
+          </w:tcPr>
+          <w:p>
+            <w:pPr>
+              <w:rPr>
+                <w:lang w:val="en-US"/>
+              </w:rPr>
+            </w:pPr>
+          </w:p>
+        </w:tc>
+        <w:tc>
+          <w:tcPr>
+            <w:tcW w:w="9834" w:type="dxa"/>
+            <w:gridSpan w:val="2"/>
+          </w:tcPr>
           <w:p>
             <w:pPr>
               <w:rPr>
@@ -1500,6 +1671,7 @@
     <w:lsdException w:name="HTML Sample" w:semiHidden="1" w:unhideWhenUsed="1"/>
     <w:lsdException w:name="HTML Typewriter" w:semiHidden="1" w:unhideWhenUsed="1"/>
     <w:lsdException w:name="HTML Variable" w:semiHidden="1" w:unhideWhenUsed="1"/>
+    <w:lsdException w:name="Normal Table" w:semiHidden="1" w:unhideWhenUsed="1"/>
     <w:lsdException w:name="annotation subject" w:semiHidden="1" w:unhideWhenUsed="1"/>
     <w:lsdException w:name="No List" w:semiHidden="1" w:unhideWhenUsed="1"/>
     <w:lsdException w:name="Outline List 1" w:semiHidden="1" w:unhideWhenUsed="1"/>
@@ -1546,8 +1718,10 @@
     <w:lsdException w:name="Table Subtle 2" w:semiHidden="1" w:unhideWhenUsed="1"/>
     <w:lsdException w:name="Table Web 1" w:semiHidden="1" w:unhideWhenUsed="1"/>
     <w:lsdException w:name="Table Web 2" w:semiHidden="1" w:unhideWhenUsed="1"/>
+    <w:lsdException w:name="Table Web 3" w:semiHidden="1" w:unhideWhenUsed="1"/>
     <w:lsdException w:name="Balloon Text" w:semiHidden="1" w:unhideWhenUsed="1"/>
     <w:lsdException w:name="Table Grid" w:uiPriority="39"/>
+    <w:lsdException w:name="Table Theme" w:semiHidden="1" w:unhideWhenUsed="1"/>
     <w:lsdException w:name="Placeholder Text" w:semiHidden="1"/>
     <w:lsdException w:name="No Spacing" w:uiPriority="1" w:qFormat="1"/>
     <w:lsdException w:name="Light Shading" w:uiPriority="60"/>

</xml_diff>

<commit_message>
Completed A10 and A11.
</commit_message>
<xml_diff>
--- a/A10/A10 - Delivery Form - CTMC Perfromance Indices.docx
+++ b/A10/A10 - Delivery Form - CTMC Perfromance Indices.docx
@@ -168,18 +168,18 @@
         <w:tblStyle w:val="Grigliatabella"/>
         <w:tblpPr w:leftFromText="180" w:rightFromText="180" w:vertAnchor="text" w:tblpY="1"/>
         <w:tblOverlap w:val="never"/>
-        <w:tblW w:w="10201" w:type="dxa"/>
+        <w:tblW w:w="10885" w:type="dxa"/>
         <w:tblLook w:val="04A0" w:firstRow="1" w:lastRow="0" w:firstColumn="1" w:lastColumn="0" w:noHBand="0" w:noVBand="1"/>
       </w:tblPr>
       <w:tblGrid>
-        <w:gridCol w:w="367"/>
-        <w:gridCol w:w="6493"/>
-        <w:gridCol w:w="3341"/>
+        <w:gridCol w:w="327"/>
+        <w:gridCol w:w="7024"/>
+        <w:gridCol w:w="3534"/>
       </w:tblGrid>
       <w:tr>
         <w:tc>
           <w:tcPr>
-            <w:tcW w:w="6860" w:type="dxa"/>
+            <w:tcW w:w="7351" w:type="dxa"/>
             <w:gridSpan w:val="2"/>
           </w:tcPr>
           <w:p>
@@ -198,7 +198,7 @@
         </w:tc>
         <w:tc>
           <w:tcPr>
-            <w:tcW w:w="3341" w:type="dxa"/>
+            <w:tcW w:w="3534" w:type="dxa"/>
           </w:tcPr>
           <w:p>
             <w:pPr>
@@ -218,7 +218,7 @@
       <w:tr>
         <w:tc>
           <w:tcPr>
-            <w:tcW w:w="6860" w:type="dxa"/>
+            <w:tcW w:w="7351" w:type="dxa"/>
             <w:gridSpan w:val="2"/>
           </w:tcPr>
           <w:p>
@@ -251,7 +251,7 @@
         </w:tc>
         <w:tc>
           <w:tcPr>
-            <w:tcW w:w="3341" w:type="dxa"/>
+            <w:tcW w:w="3534" w:type="dxa"/>
           </w:tcPr>
           <w:p>
             <w:pPr>
@@ -271,7 +271,7 @@
       <w:tr>
         <w:tc>
           <w:tcPr>
-            <w:tcW w:w="6860" w:type="dxa"/>
+            <w:tcW w:w="7351" w:type="dxa"/>
             <w:gridSpan w:val="2"/>
             <w:tcBorders>
               <w:bottom w:val="thinThickMediumGap" w:sz="24" w:space="0" w:color="auto"/>
@@ -293,7 +293,7 @@
         </w:tc>
         <w:tc>
           <w:tcPr>
-            <w:tcW w:w="3341" w:type="dxa"/>
+            <w:tcW w:w="3534" w:type="dxa"/>
             <w:tcBorders>
               <w:bottom w:val="thinThickMediumGap" w:sz="24" w:space="0" w:color="auto"/>
             </w:tcBorders>
@@ -319,7 +319,7 @@
         </w:trPr>
         <w:tc>
           <w:tcPr>
-            <w:tcW w:w="367" w:type="dxa"/>
+            <w:tcW w:w="327" w:type="dxa"/>
             <w:vMerge w:val="restart"/>
             <w:tcBorders>
               <w:top w:val="thinThickMediumGap" w:sz="24" w:space="0" w:color="auto"/>
@@ -339,7 +339,7 @@
         </w:tc>
         <w:tc>
           <w:tcPr>
-            <w:tcW w:w="9834" w:type="dxa"/>
+            <w:tcW w:w="10558" w:type="dxa"/>
             <w:gridSpan w:val="2"/>
             <w:tcBorders>
               <w:top w:val="thinThickMediumGap" w:sz="24" w:space="0" w:color="auto"/>
@@ -427,7 +427,7 @@
         </w:trPr>
         <w:tc>
           <w:tcPr>
-            <w:tcW w:w="367" w:type="dxa"/>
+            <w:tcW w:w="327" w:type="dxa"/>
             <w:vMerge/>
             <w:tcBorders>
               <w:top w:val="thinThickMediumGap" w:sz="24" w:space="0" w:color="auto"/>
@@ -447,7 +447,7 @@
         </w:tc>
         <w:tc>
           <w:tcPr>
-            <w:tcW w:w="9834" w:type="dxa"/>
+            <w:tcW w:w="10558" w:type="dxa"/>
             <w:gridSpan w:val="2"/>
             <w:tcBorders>
               <w:top w:val="thinThickMediumGap" w:sz="24" w:space="0" w:color="auto"/>
@@ -472,198 +472,252 @@
                 <w:lang w:val="en-US"/>
               </w:rPr>
             </w:pPr>
-            <w:r>
-              <w:rPr>
-                <w:lang w:val="en-US"/>
-              </w:rPr>
-              <w:t>-0.</w:t>
-            </w:r>
-            <w:proofErr w:type="gramStart"/>
-            <w:r>
-              <w:rPr>
-                <w:lang w:val="en-US"/>
-              </w:rPr>
-              <w:t>100000000000000</w:t>
-            </w:r>
-            <w:r>
-              <w:rPr>
-                <w:lang w:val="en-US"/>
-              </w:rPr>
-              <w:t xml:space="preserve">  </w:t>
-            </w:r>
-            <w:r>
-              <w:rPr>
-                <w:lang w:val="en-US"/>
-              </w:rPr>
-              <w:tab/>
-            </w:r>
-            <w:proofErr w:type="gramEnd"/>
-            <w:r>
-              <w:rPr>
-                <w:lang w:val="en-US"/>
-              </w:rPr>
-              <w:t>0.100000000000000</w:t>
-            </w:r>
-            <w:r>
-              <w:rPr>
-                <w:lang w:val="en-US"/>
-              </w:rPr>
-              <w:tab/>
-              <w:t>0</w:t>
-            </w:r>
-            <w:r>
-              <w:rPr>
-                <w:lang w:val="en-US"/>
-              </w:rPr>
-              <w:tab/>
-              <w:t>0</w:t>
-            </w:r>
-          </w:p>
-          <w:p>
-            <w:pPr>
-              <w:rPr>
-                <w:lang w:val="en-US"/>
-              </w:rPr>
-            </w:pPr>
-            <w:r>
-              <w:rPr>
-                <w:lang w:val="en-US"/>
-              </w:rPr>
-              <w:t>0.0200000000000000</w:t>
-            </w:r>
-            <w:r>
-              <w:rPr>
-                <w:lang w:val="en-US"/>
-              </w:rPr>
-              <w:tab/>
-            </w:r>
-            <w:r>
-              <w:rPr>
-                <w:lang w:val="en-US"/>
-              </w:rPr>
-              <w:t xml:space="preserve">            </w:t>
-            </w:r>
-            <w:r>
-              <w:rPr>
-                <w:lang w:val="en-US"/>
-              </w:rPr>
-              <w:t>-0.170000000000000</w:t>
-            </w:r>
-            <w:r>
-              <w:rPr>
-                <w:lang w:val="en-US"/>
-              </w:rPr>
-              <w:tab/>
-              <w:t>0.100000000000000</w:t>
-            </w:r>
-            <w:r>
-              <w:rPr>
-                <w:lang w:val="en-US"/>
-              </w:rPr>
-              <w:tab/>
-              <w:t>0.0500000000000000</w:t>
-            </w:r>
-          </w:p>
-          <w:p>
-            <w:pPr>
-              <w:rPr>
-                <w:lang w:val="en-US"/>
-              </w:rPr>
-            </w:pPr>
-            <w:r>
-              <w:rPr>
-                <w:lang w:val="en-US"/>
-              </w:rPr>
-              <w:t>0</w:t>
-            </w:r>
-            <w:r>
-              <w:rPr>
-                <w:lang w:val="en-US"/>
-              </w:rPr>
-              <w:tab/>
-            </w:r>
-            <w:r>
-              <w:rPr>
-                <w:lang w:val="en-US"/>
-              </w:rPr>
-              <w:t xml:space="preserve">                                       </w:t>
-            </w:r>
-            <w:r>
-              <w:rPr>
-                <w:lang w:val="en-US"/>
-              </w:rPr>
-              <w:t>0.200000000000000</w:t>
-            </w:r>
-            <w:r>
-              <w:rPr>
-                <w:lang w:val="en-US"/>
-              </w:rPr>
-              <w:tab/>
-              <w:t>-0.200000000000000</w:t>
-            </w:r>
-            <w:r>
-              <w:rPr>
-                <w:lang w:val="en-US"/>
-              </w:rPr>
-              <w:tab/>
-              <w:t>0</w:t>
-            </w:r>
-          </w:p>
-          <w:p>
-            <w:pPr>
-              <w:rPr>
-                <w:lang w:val="en-US"/>
-              </w:rPr>
-            </w:pPr>
-            <w:r>
-              <w:rPr>
-                <w:lang w:val="en-US"/>
-              </w:rPr>
-              <w:t>0</w:t>
-            </w:r>
-            <w:r>
-              <w:rPr>
-                <w:lang w:val="en-US"/>
-              </w:rPr>
-              <w:tab/>
-            </w:r>
-            <w:r>
-              <w:rPr>
-                <w:lang w:val="en-US"/>
-              </w:rPr>
-              <w:t xml:space="preserve">                                       </w:t>
-            </w:r>
-            <w:r>
-              <w:rPr>
-                <w:lang w:val="en-US"/>
-              </w:rPr>
-              <w:t>0.500000000000000</w:t>
-            </w:r>
-            <w:r>
-              <w:rPr>
-                <w:lang w:val="en-US"/>
-              </w:rPr>
-              <w:tab/>
-              <w:t>0</w:t>
-            </w:r>
-            <w:r>
-              <w:rPr>
-                <w:lang w:val="en-US"/>
-              </w:rPr>
-              <w:tab/>
-            </w:r>
-            <w:r>
-              <w:rPr>
-                <w:lang w:val="en-US"/>
-              </w:rPr>
-              <w:t xml:space="preserve">                          </w:t>
-            </w:r>
-            <w:r>
-              <w:rPr>
-                <w:lang w:val="en-US"/>
-              </w:rPr>
-              <w:t>-0.500000000000000</w:t>
-            </w:r>
+            <m:oMathPara>
+              <m:oMath>
+                <m:d>
+                  <m:dPr>
+                    <m:begChr m:val="["/>
+                    <m:endChr m:val="]"/>
+                    <m:ctrlPr>
+                      <w:rPr>
+                        <w:rFonts w:ascii="Cambria Math" w:hAnsi="Cambria Math"/>
+                        <w:i/>
+                        <w:lang w:val="en-US"/>
+                      </w:rPr>
+                    </m:ctrlPr>
+                  </m:dPr>
+                  <m:e>
+                    <m:m>
+                      <m:mPr>
+                        <m:mcs>
+                          <m:mc>
+                            <m:mcPr>
+                              <m:count m:val="4"/>
+                              <m:mcJc m:val="center"/>
+                            </m:mcPr>
+                          </m:mc>
+                        </m:mcs>
+                        <m:ctrlPr>
+                          <w:rPr>
+                            <w:rFonts w:ascii="Cambria Math" w:hAnsi="Cambria Math"/>
+                            <w:i/>
+                            <w:lang w:val="en-US"/>
+                          </w:rPr>
+                        </m:ctrlPr>
+                      </m:mPr>
+                      <m:mr>
+                        <m:e>
+                          <m:r>
+                            <w:rPr>
+                              <w:rFonts w:ascii="Cambria Math" w:hAnsi="Cambria Math"/>
+                              <w:lang w:val="en-US"/>
+                            </w:rPr>
+                            <m:t>-0.100000000000000</m:t>
+                          </m:r>
+                        </m:e>
+                        <m:e>
+                          <m:r>
+                            <w:rPr>
+                              <w:rFonts w:ascii="Cambria Math" w:hAnsi="Cambria Math"/>
+                              <w:lang w:val="en-US"/>
+                            </w:rPr>
+                            <m:t>0.100000000000000</m:t>
+                          </m:r>
+                          <m:ctrlPr>
+                            <w:rPr>
+                              <w:rFonts w:ascii="Cambria Math" w:eastAsia="Cambria Math" w:hAnsi="Cambria Math" w:cs="Cambria Math"/>
+                              <w:i/>
+                              <w:lang w:val="en-US"/>
+                            </w:rPr>
+                          </m:ctrlPr>
+                        </m:e>
+                        <m:e>
+                          <m:r>
+                            <w:rPr>
+                              <w:rFonts w:ascii="Cambria Math" w:eastAsia="Cambria Math" w:hAnsi="Cambria Math" w:cs="Cambria Math"/>
+                              <w:lang w:val="en-US"/>
+                            </w:rPr>
+                            <m:t>0</m:t>
+                          </m:r>
+                        </m:e>
+                        <m:e>
+                          <m:r>
+                            <w:rPr>
+                              <w:rFonts w:ascii="Cambria Math" w:hAnsi="Cambria Math"/>
+                              <w:lang w:val="en-US"/>
+                            </w:rPr>
+                            <m:t>0</m:t>
+                          </m:r>
+                        </m:e>
+                      </m:mr>
+                      <m:mr>
+                        <m:e>
+                          <m:r>
+                            <w:rPr>
+                              <w:rFonts w:ascii="Cambria Math" w:hAnsi="Cambria Math"/>
+                              <w:lang w:val="en-US"/>
+                            </w:rPr>
+                            <m:t>0.0200000000000000</m:t>
+                          </m:r>
+                          <m:ctrlPr>
+                            <w:rPr>
+                              <w:rFonts w:ascii="Cambria Math" w:eastAsia="Cambria Math" w:hAnsi="Cambria Math" w:cs="Cambria Math"/>
+                              <w:i/>
+                              <w:lang w:val="en-US"/>
+                            </w:rPr>
+                          </m:ctrlPr>
+                        </m:e>
+                        <m:e>
+                          <m:r>
+                            <w:rPr>
+                              <w:rFonts w:ascii="Cambria Math" w:eastAsia="Cambria Math" w:hAnsi="Cambria Math" w:cs="Cambria Math"/>
+                              <w:lang w:val="en-US"/>
+                            </w:rPr>
+                            <m:t>-0.170000000000000</m:t>
+                          </m:r>
+                          <m:ctrlPr>
+                            <w:rPr>
+                              <w:rFonts w:ascii="Cambria Math" w:eastAsia="Cambria Math" w:hAnsi="Cambria Math" w:cs="Cambria Math"/>
+                              <w:i/>
+                              <w:lang w:val="en-US"/>
+                            </w:rPr>
+                          </m:ctrlPr>
+                        </m:e>
+                        <m:e>
+                          <m:r>
+                            <w:rPr>
+                              <w:rFonts w:ascii="Cambria Math" w:eastAsia="Cambria Math" w:hAnsi="Cambria Math" w:cs="Cambria Math"/>
+                              <w:lang w:val="en-US"/>
+                            </w:rPr>
+                            <m:t>0.100000000000000</m:t>
+                          </m:r>
+                          <m:ctrlPr>
+                            <w:rPr>
+                              <w:rFonts w:ascii="Cambria Math" w:eastAsia="Cambria Math" w:hAnsi="Cambria Math" w:cs="Cambria Math"/>
+                              <w:i/>
+                              <w:lang w:val="en-US"/>
+                            </w:rPr>
+                          </m:ctrlPr>
+                        </m:e>
+                        <m:e>
+                          <m:r>
+                            <w:rPr>
+                              <w:rFonts w:ascii="Cambria Math" w:eastAsia="Cambria Math" w:hAnsi="Cambria Math" w:cs="Cambria Math"/>
+                              <w:lang w:val="en-US"/>
+                            </w:rPr>
+                            <m:t>0.0500000000000000</m:t>
+                          </m:r>
+                          <m:ctrlPr>
+                            <w:rPr>
+                              <w:rFonts w:ascii="Cambria Math" w:eastAsia="Cambria Math" w:hAnsi="Cambria Math" w:cs="Cambria Math"/>
+                              <w:i/>
+                              <w:lang w:val="en-US"/>
+                            </w:rPr>
+                          </m:ctrlPr>
+                        </m:e>
+                      </m:mr>
+                      <m:mr>
+                        <m:e>
+                          <m:r>
+                            <w:rPr>
+                              <w:rFonts w:ascii="Cambria Math" w:eastAsia="Cambria Math" w:hAnsi="Cambria Math" w:cs="Cambria Math"/>
+                              <w:lang w:val="en-US"/>
+                            </w:rPr>
+                            <m:t>0</m:t>
+                          </m:r>
+                        </m:e>
+                        <m:e>
+                          <m:r>
+                            <w:rPr>
+                              <w:rFonts w:ascii="Cambria Math" w:hAnsi="Cambria Math"/>
+                              <w:lang w:val="en-US"/>
+                            </w:rPr>
+                            <m:t>0.200000000000000</m:t>
+                          </m:r>
+                          <m:ctrlPr>
+                            <w:rPr>
+                              <w:rFonts w:ascii="Cambria Math" w:eastAsia="Cambria Math" w:hAnsi="Cambria Math" w:cs="Cambria Math"/>
+                              <w:i/>
+                              <w:lang w:val="en-US"/>
+                            </w:rPr>
+                          </m:ctrlPr>
+                        </m:e>
+                        <m:e>
+                          <m:r>
+                            <w:rPr>
+                              <w:rFonts w:ascii="Cambria Math" w:eastAsia="Cambria Math" w:hAnsi="Cambria Math" w:cs="Cambria Math"/>
+                              <w:lang w:val="en-US"/>
+                            </w:rPr>
+                            <m:t>-0.200000000000000</m:t>
+                          </m:r>
+                        </m:e>
+                        <m:e>
+                          <m:r>
+                            <w:rPr>
+                              <w:rFonts w:ascii="Cambria Math" w:hAnsi="Cambria Math"/>
+                              <w:lang w:val="en-US"/>
+                            </w:rPr>
+                            <m:t>0</m:t>
+                          </m:r>
+                        </m:e>
+                      </m:mr>
+                      <m:mr>
+                        <m:e>
+                          <m:r>
+                            <w:rPr>
+                              <w:rFonts w:ascii="Cambria Math" w:hAnsi="Cambria Math"/>
+                              <w:lang w:val="en-US"/>
+                            </w:rPr>
+                            <m:t>0</m:t>
+                          </m:r>
+                        </m:e>
+                        <m:e>
+                          <m:r>
+                            <w:rPr>
+                              <w:rFonts w:ascii="Cambria Math" w:hAnsi="Cambria Math"/>
+                              <w:lang w:val="en-US"/>
+                            </w:rPr>
+                            <m:t>0.500000000000000</m:t>
+                          </m:r>
+                          <m:ctrlPr>
+                            <w:rPr>
+                              <w:rFonts w:ascii="Cambria Math" w:eastAsia="Cambria Math" w:hAnsi="Cambria Math" w:cs="Cambria Math"/>
+                              <w:i/>
+                              <w:lang w:val="en-US"/>
+                            </w:rPr>
+                          </m:ctrlPr>
+                        </m:e>
+                        <m:e>
+                          <m:r>
+                            <w:rPr>
+                              <w:rFonts w:ascii="Cambria Math" w:eastAsia="Cambria Math" w:hAnsi="Cambria Math" w:cs="Cambria Math"/>
+                              <w:lang w:val="en-US"/>
+                            </w:rPr>
+                            <m:t>0</m:t>
+                          </m:r>
+                        </m:e>
+                        <m:e>
+                          <m:r>
+                            <w:rPr>
+                              <w:rFonts w:ascii="Cambria Math" w:hAnsi="Cambria Math"/>
+                              <w:lang w:val="en-US"/>
+                            </w:rPr>
+                            <m:t>-0.500000000000000</m:t>
+                          </m:r>
+                        </m:e>
+                      </m:mr>
+                    </m:m>
+                  </m:e>
+                </m:d>
+              </m:oMath>
+            </m:oMathPara>
+          </w:p>
+          <w:p>
+            <w:pPr>
+              <w:rPr>
+                <w:lang w:val="en-US"/>
+              </w:rPr>
+            </w:pPr>
           </w:p>
         </w:tc>
       </w:tr>
@@ -673,7 +727,7 @@
         </w:trPr>
         <w:tc>
           <w:tcPr>
-            <w:tcW w:w="367" w:type="dxa"/>
+            <w:tcW w:w="327" w:type="dxa"/>
             <w:vMerge/>
           </w:tcPr>
           <w:p>
@@ -686,7 +740,7 @@
         </w:tc>
         <w:tc>
           <w:tcPr>
-            <w:tcW w:w="9834" w:type="dxa"/>
+            <w:tcW w:w="10558" w:type="dxa"/>
             <w:gridSpan w:val="2"/>
           </w:tcPr>
           <w:p>
@@ -708,30 +762,976 @@
                 <w:lang w:val="en-US"/>
               </w:rPr>
             </w:pPr>
-          </w:p>
-        </w:tc>
-      </w:tr>
-      <w:tr>
-        <w:trPr>
-          <w:trHeight w:val="3361"/>
-        </w:trPr>
-        <w:tc>
-          <w:tcPr>
-            <w:tcW w:w="367" w:type="dxa"/>
-          </w:tcPr>
-          <w:p>
-            <w:pPr>
-              <w:rPr>
-                <w:lang w:val="en-US"/>
-              </w:rPr>
-            </w:pPr>
-          </w:p>
-        </w:tc>
-        <w:tc>
-          <w:tcPr>
-            <w:tcW w:w="9834" w:type="dxa"/>
-            <w:gridSpan w:val="2"/>
-          </w:tcPr>
+            <w:r>
+              <w:rPr>
+                <w:lang w:val="en-US"/>
+              </w:rPr>
+              <w:t>Utilization state</w:t>
+            </w:r>
+            <w:r>
+              <w:rPr>
+                <w:lang w:val="en-US"/>
+              </w:rPr>
+              <w:t xml:space="preserve"> rewards -&gt; </w:t>
+            </w:r>
+            <m:oMath>
+              <m:d>
+                <m:dPr>
+                  <m:begChr m:val="["/>
+                  <m:endChr m:val="]"/>
+                  <m:ctrlPr>
+                    <w:rPr>
+                      <w:rFonts w:ascii="Cambria Math" w:hAnsi="Cambria Math"/>
+                      <w:i/>
+                      <w:lang w:val="en-US"/>
+                    </w:rPr>
+                  </m:ctrlPr>
+                </m:dPr>
+                <m:e>
+                  <m:m>
+                    <m:mPr>
+                      <m:mcs>
+                        <m:mc>
+                          <m:mcPr>
+                            <m:count m:val="4"/>
+                            <m:mcJc m:val="center"/>
+                          </m:mcPr>
+                        </m:mc>
+                      </m:mcs>
+                      <m:ctrlPr>
+                        <w:rPr>
+                          <w:rFonts w:ascii="Cambria Math" w:hAnsi="Cambria Math"/>
+                          <w:i/>
+                          <w:lang w:val="en-US"/>
+                        </w:rPr>
+                      </m:ctrlPr>
+                    </m:mPr>
+                    <m:mr>
+                      <m:e>
+                        <m:r>
+                          <w:rPr>
+                            <w:rFonts w:ascii="Cambria Math" w:hAnsi="Cambria Math"/>
+                            <w:lang w:val="en-US"/>
+                          </w:rPr>
+                          <m:t>0</m:t>
+                        </m:r>
+                      </m:e>
+                      <m:e>
+                        <m:r>
+                          <w:rPr>
+                            <w:rFonts w:ascii="Cambria Math" w:hAnsi="Cambria Math"/>
+                            <w:lang w:val="en-US"/>
+                          </w:rPr>
+                          <m:t>1</m:t>
+                        </m:r>
+                      </m:e>
+                      <m:e>
+                        <m:r>
+                          <w:rPr>
+                            <w:rFonts w:ascii="Cambria Math" w:hAnsi="Cambria Math"/>
+                            <w:lang w:val="en-US"/>
+                          </w:rPr>
+                          <m:t>1</m:t>
+                        </m:r>
+                        <m:ctrlPr>
+                          <w:rPr>
+                            <w:rFonts w:ascii="Cambria Math" w:eastAsia="Cambria Math" w:hAnsi="Cambria Math" w:cs="Cambria Math"/>
+                            <w:i/>
+                            <w:lang w:val="en-US"/>
+                          </w:rPr>
+                        </m:ctrlPr>
+                      </m:e>
+                      <m:e>
+                        <m:r>
+                          <w:rPr>
+                            <w:rFonts w:ascii="Cambria Math" w:eastAsia="Cambria Math" w:hAnsi="Cambria Math" w:cs="Cambria Math"/>
+                            <w:lang w:val="en-US"/>
+                          </w:rPr>
+                          <m:t>1</m:t>
+                        </m:r>
+                      </m:e>
+                    </m:mr>
+                  </m:m>
+                </m:e>
+              </m:d>
+            </m:oMath>
+          </w:p>
+          <w:p>
+            <w:pPr>
+              <w:rPr>
+                <w:lang w:val="en-US"/>
+              </w:rPr>
+            </w:pPr>
+            <w:r>
+              <w:rPr>
+                <w:lang w:val="en-US"/>
+              </w:rPr>
+              <w:t>Power consumption</w:t>
+            </w:r>
+            <w:r>
+              <w:rPr>
+                <w:lang w:val="en-US"/>
+              </w:rPr>
+              <w:t xml:space="preserve"> state</w:t>
+            </w:r>
+            <w:r>
+              <w:rPr>
+                <w:lang w:val="en-US"/>
+              </w:rPr>
+              <w:t xml:space="preserve"> rewards -&gt; </w:t>
+            </w:r>
+            <m:oMath>
+              <m:d>
+                <m:dPr>
+                  <m:begChr m:val="["/>
+                  <m:endChr m:val="]"/>
+                  <m:ctrlPr>
+                    <w:rPr>
+                      <w:rFonts w:ascii="Cambria Math" w:hAnsi="Cambria Math"/>
+                      <w:i/>
+                      <w:lang w:val="en-US"/>
+                    </w:rPr>
+                  </m:ctrlPr>
+                </m:dPr>
+                <m:e>
+                  <m:m>
+                    <m:mPr>
+                      <m:mcs>
+                        <m:mc>
+                          <m:mcPr>
+                            <m:count m:val="4"/>
+                            <m:mcJc m:val="center"/>
+                          </m:mcPr>
+                        </m:mc>
+                      </m:mcs>
+                      <m:ctrlPr>
+                        <w:rPr>
+                          <w:rFonts w:ascii="Cambria Math" w:hAnsi="Cambria Math"/>
+                          <w:i/>
+                          <w:lang w:val="en-US"/>
+                        </w:rPr>
+                      </m:ctrlPr>
+                    </m:mPr>
+                    <m:mr>
+                      <m:e>
+                        <m:r>
+                          <w:rPr>
+                            <w:rFonts w:ascii="Cambria Math" w:hAnsi="Cambria Math"/>
+                            <w:lang w:val="en-US"/>
+                          </w:rPr>
+                          <m:t>0</m:t>
+                        </m:r>
+                        <m:r>
+                          <w:rPr>
+                            <w:rFonts w:ascii="Cambria Math" w:hAnsi="Cambria Math"/>
+                            <w:lang w:val="en-US"/>
+                          </w:rPr>
+                          <m:t>.1</m:t>
+                        </m:r>
+                      </m:e>
+                      <m:e>
+                        <m:r>
+                          <w:rPr>
+                            <w:rFonts w:ascii="Cambria Math" w:hAnsi="Cambria Math"/>
+                            <w:lang w:val="en-US"/>
+                          </w:rPr>
+                          <m:t>2</m:t>
+                        </m:r>
+                      </m:e>
+                      <m:e>
+                        <m:r>
+                          <w:rPr>
+                            <w:rFonts w:ascii="Cambria Math" w:hAnsi="Cambria Math"/>
+                            <w:lang w:val="en-US"/>
+                          </w:rPr>
+                          <m:t>0.5</m:t>
+                        </m:r>
+                        <m:ctrlPr>
+                          <w:rPr>
+                            <w:rFonts w:ascii="Cambria Math" w:eastAsia="Cambria Math" w:hAnsi="Cambria Math" w:cs="Cambria Math"/>
+                            <w:i/>
+                            <w:lang w:val="en-US"/>
+                          </w:rPr>
+                        </m:ctrlPr>
+                      </m:e>
+                      <m:e>
+                        <m:r>
+                          <w:rPr>
+                            <w:rFonts w:ascii="Cambria Math" w:eastAsia="Cambria Math" w:hAnsi="Cambria Math" w:cs="Cambria Math"/>
+                            <w:lang w:val="en-US"/>
+                          </w:rPr>
+                          <m:t>10</m:t>
+                        </m:r>
+                      </m:e>
+                    </m:mr>
+                  </m:m>
+                </m:e>
+              </m:d>
+            </m:oMath>
+          </w:p>
+          <w:p>
+            <w:pPr>
+              <w:rPr>
+                <w:lang w:val="en-US"/>
+              </w:rPr>
+            </w:pPr>
+            <w:r>
+              <w:rPr>
+                <w:lang w:val="en-US"/>
+              </w:rPr>
+              <w:t xml:space="preserve">System throughput transition rewards -&gt; </w:t>
+            </w:r>
+            <m:oMath>
+              <m:d>
+                <m:dPr>
+                  <m:begChr m:val="["/>
+                  <m:endChr m:val="]"/>
+                  <m:ctrlPr>
+                    <w:rPr>
+                      <w:rFonts w:ascii="Cambria Math" w:hAnsi="Cambria Math"/>
+                      <w:i/>
+                      <w:lang w:val="en-US"/>
+                    </w:rPr>
+                  </m:ctrlPr>
+                </m:dPr>
+                <m:e>
+                  <m:m>
+                    <m:mPr>
+                      <m:mcs>
+                        <m:mc>
+                          <m:mcPr>
+                            <m:count m:val="4"/>
+                            <m:mcJc m:val="center"/>
+                          </m:mcPr>
+                        </m:mc>
+                      </m:mcs>
+                      <m:ctrlPr>
+                        <w:rPr>
+                          <w:rFonts w:ascii="Cambria Math" w:hAnsi="Cambria Math"/>
+                          <w:i/>
+                          <w:lang w:val="en-US"/>
+                        </w:rPr>
+                      </m:ctrlPr>
+                    </m:mPr>
+                    <m:mr>
+                      <m:e>
+                        <m:r>
+                          <w:rPr>
+                            <w:rFonts w:ascii="Cambria Math" w:hAnsi="Cambria Math"/>
+                            <w:lang w:val="en-US"/>
+                          </w:rPr>
+                          <m:t>0</m:t>
+                        </m:r>
+                      </m:e>
+                      <m:e>
+                        <m:r>
+                          <w:rPr>
+                            <w:rFonts w:ascii="Cambria Math" w:hAnsi="Cambria Math"/>
+                            <w:lang w:val="en-US"/>
+                          </w:rPr>
+                          <m:t>0</m:t>
+                        </m:r>
+                        <m:ctrlPr>
+                          <w:rPr>
+                            <w:rFonts w:ascii="Cambria Math" w:eastAsia="Cambria Math" w:hAnsi="Cambria Math" w:cs="Cambria Math"/>
+                            <w:i/>
+                            <w:lang w:val="en-US"/>
+                          </w:rPr>
+                        </m:ctrlPr>
+                      </m:e>
+                      <m:e>
+                        <m:r>
+                          <w:rPr>
+                            <w:rFonts w:ascii="Cambria Math" w:eastAsia="Cambria Math" w:hAnsi="Cambria Math" w:cs="Cambria Math"/>
+                            <w:lang w:val="en-US"/>
+                          </w:rPr>
+                          <m:t>0</m:t>
+                        </m:r>
+                      </m:e>
+                      <m:e>
+                        <m:r>
+                          <w:rPr>
+                            <w:rFonts w:ascii="Cambria Math" w:hAnsi="Cambria Math"/>
+                            <w:lang w:val="en-US"/>
+                          </w:rPr>
+                          <m:t>0</m:t>
+                        </m:r>
+                      </m:e>
+                    </m:mr>
+                    <m:mr>
+                      <m:e>
+                        <m:r>
+                          <w:rPr>
+                            <w:rFonts w:ascii="Cambria Math" w:hAnsi="Cambria Math"/>
+                            <w:lang w:val="en-US"/>
+                          </w:rPr>
+                          <m:t>1</m:t>
+                        </m:r>
+                        <m:ctrlPr>
+                          <w:rPr>
+                            <w:rFonts w:ascii="Cambria Math" w:eastAsia="Cambria Math" w:hAnsi="Cambria Math" w:cs="Cambria Math"/>
+                            <w:i/>
+                            <w:lang w:val="en-US"/>
+                          </w:rPr>
+                        </m:ctrlPr>
+                      </m:e>
+                      <m:e>
+                        <m:r>
+                          <w:rPr>
+                            <w:rFonts w:ascii="Cambria Math" w:eastAsia="Cambria Math" w:hAnsi="Cambria Math" w:cs="Cambria Math"/>
+                            <w:lang w:val="en-US"/>
+                          </w:rPr>
+                          <m:t>0</m:t>
+                        </m:r>
+                        <m:ctrlPr>
+                          <w:rPr>
+                            <w:rFonts w:ascii="Cambria Math" w:eastAsia="Cambria Math" w:hAnsi="Cambria Math" w:cs="Cambria Math"/>
+                            <w:i/>
+                            <w:lang w:val="en-US"/>
+                          </w:rPr>
+                        </m:ctrlPr>
+                      </m:e>
+                      <m:e>
+                        <m:r>
+                          <w:rPr>
+                            <w:rFonts w:ascii="Cambria Math" w:eastAsia="Cambria Math" w:hAnsi="Cambria Math" w:cs="Cambria Math"/>
+                            <w:lang w:val="en-US"/>
+                          </w:rPr>
+                          <m:t>0</m:t>
+                        </m:r>
+                        <m:ctrlPr>
+                          <w:rPr>
+                            <w:rFonts w:ascii="Cambria Math" w:eastAsia="Cambria Math" w:hAnsi="Cambria Math" w:cs="Cambria Math"/>
+                            <w:i/>
+                            <w:lang w:val="en-US"/>
+                          </w:rPr>
+                        </m:ctrlPr>
+                      </m:e>
+                      <m:e>
+                        <m:r>
+                          <w:rPr>
+                            <w:rFonts w:ascii="Cambria Math" w:eastAsia="Cambria Math" w:hAnsi="Cambria Math" w:cs="Cambria Math"/>
+                            <w:lang w:val="en-US"/>
+                          </w:rPr>
+                          <m:t>0</m:t>
+                        </m:r>
+                        <m:ctrlPr>
+                          <w:rPr>
+                            <w:rFonts w:ascii="Cambria Math" w:eastAsia="Cambria Math" w:hAnsi="Cambria Math" w:cs="Cambria Math"/>
+                            <w:i/>
+                            <w:lang w:val="en-US"/>
+                          </w:rPr>
+                        </m:ctrlPr>
+                      </m:e>
+                    </m:mr>
+                    <m:mr>
+                      <m:e>
+                        <m:r>
+                          <w:rPr>
+                            <w:rFonts w:ascii="Cambria Math" w:eastAsia="Cambria Math" w:hAnsi="Cambria Math" w:cs="Cambria Math"/>
+                            <w:lang w:val="en-US"/>
+                          </w:rPr>
+                          <m:t>0</m:t>
+                        </m:r>
+                      </m:e>
+                      <m:e>
+                        <m:r>
+                          <w:rPr>
+                            <w:rFonts w:ascii="Cambria Math" w:hAnsi="Cambria Math"/>
+                            <w:lang w:val="en-US"/>
+                          </w:rPr>
+                          <m:t>0</m:t>
+                        </m:r>
+                        <m:ctrlPr>
+                          <w:rPr>
+                            <w:rFonts w:ascii="Cambria Math" w:eastAsia="Cambria Math" w:hAnsi="Cambria Math" w:cs="Cambria Math"/>
+                            <w:i/>
+                            <w:lang w:val="en-US"/>
+                          </w:rPr>
+                        </m:ctrlPr>
+                      </m:e>
+                      <m:e>
+                        <m:r>
+                          <w:rPr>
+                            <w:rFonts w:ascii="Cambria Math" w:eastAsia="Cambria Math" w:hAnsi="Cambria Math" w:cs="Cambria Math"/>
+                            <w:lang w:val="en-US"/>
+                          </w:rPr>
+                          <m:t>0</m:t>
+                        </m:r>
+                      </m:e>
+                      <m:e>
+                        <m:r>
+                          <w:rPr>
+                            <w:rFonts w:ascii="Cambria Math" w:hAnsi="Cambria Math"/>
+                            <w:lang w:val="en-US"/>
+                          </w:rPr>
+                          <m:t>0</m:t>
+                        </m:r>
+                      </m:e>
+                    </m:mr>
+                    <m:mr>
+                      <m:e>
+                        <m:r>
+                          <w:rPr>
+                            <w:rFonts w:ascii="Cambria Math" w:hAnsi="Cambria Math"/>
+                            <w:lang w:val="en-US"/>
+                          </w:rPr>
+                          <m:t>0</m:t>
+                        </m:r>
+                      </m:e>
+                      <m:e>
+                        <m:r>
+                          <w:rPr>
+                            <w:rFonts w:ascii="Cambria Math" w:hAnsi="Cambria Math"/>
+                            <w:lang w:val="en-US"/>
+                          </w:rPr>
+                          <m:t>0</m:t>
+                        </m:r>
+                        <m:ctrlPr>
+                          <w:rPr>
+                            <w:rFonts w:ascii="Cambria Math" w:eastAsia="Cambria Math" w:hAnsi="Cambria Math" w:cs="Cambria Math"/>
+                            <w:i/>
+                            <w:lang w:val="en-US"/>
+                          </w:rPr>
+                        </m:ctrlPr>
+                      </m:e>
+                      <m:e>
+                        <m:r>
+                          <w:rPr>
+                            <w:rFonts w:ascii="Cambria Math" w:eastAsia="Cambria Math" w:hAnsi="Cambria Math" w:cs="Cambria Math"/>
+                            <w:lang w:val="en-US"/>
+                          </w:rPr>
+                          <m:t>0</m:t>
+                        </m:r>
+                      </m:e>
+                      <m:e>
+                        <m:r>
+                          <w:rPr>
+                            <w:rFonts w:ascii="Cambria Math" w:hAnsi="Cambria Math"/>
+                            <w:lang w:val="en-US"/>
+                          </w:rPr>
+                          <m:t>0</m:t>
+                        </m:r>
+                      </m:e>
+                    </m:mr>
+                  </m:m>
+                </m:e>
+              </m:d>
+            </m:oMath>
+          </w:p>
+          <w:p>
+            <w:pPr>
+              <w:rPr>
+                <w:lang w:val="en-US"/>
+              </w:rPr>
+            </w:pPr>
+            <w:r>
+              <w:rPr>
+                <w:lang w:val="en-US"/>
+              </w:rPr>
+              <w:t>IO</w:t>
+            </w:r>
+            <w:r>
+              <w:rPr>
+                <w:lang w:val="en-US"/>
+              </w:rPr>
+              <w:t xml:space="preserve"> throughput transition rewards -&gt; </w:t>
+            </w:r>
+            <m:oMath>
+              <m:d>
+                <m:dPr>
+                  <m:begChr m:val="["/>
+                  <m:endChr m:val="]"/>
+                  <m:ctrlPr>
+                    <w:rPr>
+                      <w:rFonts w:ascii="Cambria Math" w:hAnsi="Cambria Math"/>
+                      <w:i/>
+                      <w:lang w:val="en-US"/>
+                    </w:rPr>
+                  </m:ctrlPr>
+                </m:dPr>
+                <m:e>
+                  <m:m>
+                    <m:mPr>
+                      <m:mcs>
+                        <m:mc>
+                          <m:mcPr>
+                            <m:count m:val="4"/>
+                            <m:mcJc m:val="center"/>
+                          </m:mcPr>
+                        </m:mc>
+                      </m:mcs>
+                      <m:ctrlPr>
+                        <w:rPr>
+                          <w:rFonts w:ascii="Cambria Math" w:hAnsi="Cambria Math"/>
+                          <w:i/>
+                          <w:lang w:val="en-US"/>
+                        </w:rPr>
+                      </m:ctrlPr>
+                    </m:mPr>
+                    <m:mr>
+                      <m:e>
+                        <m:r>
+                          <w:rPr>
+                            <w:rFonts w:ascii="Cambria Math" w:hAnsi="Cambria Math"/>
+                            <w:lang w:val="en-US"/>
+                          </w:rPr>
+                          <m:t>0</m:t>
+                        </m:r>
+                      </m:e>
+                      <m:e>
+                        <m:r>
+                          <w:rPr>
+                            <w:rFonts w:ascii="Cambria Math" w:hAnsi="Cambria Math"/>
+                            <w:lang w:val="en-US"/>
+                          </w:rPr>
+                          <m:t>0</m:t>
+                        </m:r>
+                        <m:ctrlPr>
+                          <w:rPr>
+                            <w:rFonts w:ascii="Cambria Math" w:eastAsia="Cambria Math" w:hAnsi="Cambria Math" w:cs="Cambria Math"/>
+                            <w:i/>
+                            <w:lang w:val="en-US"/>
+                          </w:rPr>
+                        </m:ctrlPr>
+                      </m:e>
+                      <m:e>
+                        <m:r>
+                          <w:rPr>
+                            <w:rFonts w:ascii="Cambria Math" w:eastAsia="Cambria Math" w:hAnsi="Cambria Math" w:cs="Cambria Math"/>
+                            <w:lang w:val="en-US"/>
+                          </w:rPr>
+                          <m:t>0</m:t>
+                        </m:r>
+                      </m:e>
+                      <m:e>
+                        <m:r>
+                          <w:rPr>
+                            <w:rFonts w:ascii="Cambria Math" w:hAnsi="Cambria Math"/>
+                            <w:lang w:val="en-US"/>
+                          </w:rPr>
+                          <m:t>0</m:t>
+                        </m:r>
+                      </m:e>
+                    </m:mr>
+                    <m:mr>
+                      <m:e>
+                        <m:r>
+                          <w:rPr>
+                            <w:rFonts w:ascii="Cambria Math" w:hAnsi="Cambria Math"/>
+                            <w:lang w:val="en-US"/>
+                          </w:rPr>
+                          <m:t>0</m:t>
+                        </m:r>
+                        <m:ctrlPr>
+                          <w:rPr>
+                            <w:rFonts w:ascii="Cambria Math" w:eastAsia="Cambria Math" w:hAnsi="Cambria Math" w:cs="Cambria Math"/>
+                            <w:i/>
+                            <w:lang w:val="en-US"/>
+                          </w:rPr>
+                        </m:ctrlPr>
+                      </m:e>
+                      <m:e>
+                        <m:r>
+                          <w:rPr>
+                            <w:rFonts w:ascii="Cambria Math" w:eastAsia="Cambria Math" w:hAnsi="Cambria Math" w:cs="Cambria Math"/>
+                            <w:lang w:val="en-US"/>
+                          </w:rPr>
+                          <m:t>0</m:t>
+                        </m:r>
+                        <m:ctrlPr>
+                          <w:rPr>
+                            <w:rFonts w:ascii="Cambria Math" w:eastAsia="Cambria Math" w:hAnsi="Cambria Math" w:cs="Cambria Math"/>
+                            <w:i/>
+                            <w:lang w:val="en-US"/>
+                          </w:rPr>
+                        </m:ctrlPr>
+                      </m:e>
+                      <m:e>
+                        <m:r>
+                          <w:rPr>
+                            <w:rFonts w:ascii="Cambria Math" w:eastAsia="Cambria Math" w:hAnsi="Cambria Math" w:cs="Cambria Math"/>
+                            <w:lang w:val="en-US"/>
+                          </w:rPr>
+                          <m:t>0</m:t>
+                        </m:r>
+                        <m:ctrlPr>
+                          <w:rPr>
+                            <w:rFonts w:ascii="Cambria Math" w:eastAsia="Cambria Math" w:hAnsi="Cambria Math" w:cs="Cambria Math"/>
+                            <w:i/>
+                            <w:lang w:val="en-US"/>
+                          </w:rPr>
+                        </m:ctrlPr>
+                      </m:e>
+                      <m:e>
+                        <m:r>
+                          <w:rPr>
+                            <w:rFonts w:ascii="Cambria Math" w:eastAsia="Cambria Math" w:hAnsi="Cambria Math" w:cs="Cambria Math"/>
+                            <w:lang w:val="en-US"/>
+                          </w:rPr>
+                          <m:t>0</m:t>
+                        </m:r>
+                        <m:ctrlPr>
+                          <w:rPr>
+                            <w:rFonts w:ascii="Cambria Math" w:eastAsia="Cambria Math" w:hAnsi="Cambria Math" w:cs="Cambria Math"/>
+                            <w:i/>
+                            <w:lang w:val="en-US"/>
+                          </w:rPr>
+                        </m:ctrlPr>
+                      </m:e>
+                    </m:mr>
+                    <m:mr>
+                      <m:e>
+                        <m:r>
+                          <w:rPr>
+                            <w:rFonts w:ascii="Cambria Math" w:eastAsia="Cambria Math" w:hAnsi="Cambria Math" w:cs="Cambria Math"/>
+                            <w:lang w:val="en-US"/>
+                          </w:rPr>
+                          <m:t>0</m:t>
+                        </m:r>
+                      </m:e>
+                      <m:e>
+                        <m:r>
+                          <w:rPr>
+                            <w:rFonts w:ascii="Cambria Math" w:hAnsi="Cambria Math"/>
+                            <w:lang w:val="en-US"/>
+                          </w:rPr>
+                          <m:t>1</m:t>
+                        </m:r>
+                        <m:ctrlPr>
+                          <w:rPr>
+                            <w:rFonts w:ascii="Cambria Math" w:eastAsia="Cambria Math" w:hAnsi="Cambria Math" w:cs="Cambria Math"/>
+                            <w:i/>
+                            <w:lang w:val="en-US"/>
+                          </w:rPr>
+                        </m:ctrlPr>
+                      </m:e>
+                      <m:e>
+                        <m:r>
+                          <w:rPr>
+                            <w:rFonts w:ascii="Cambria Math" w:eastAsia="Cambria Math" w:hAnsi="Cambria Math" w:cs="Cambria Math"/>
+                            <w:lang w:val="en-US"/>
+                          </w:rPr>
+                          <m:t>0</m:t>
+                        </m:r>
+                      </m:e>
+                      <m:e>
+                        <m:r>
+                          <w:rPr>
+                            <w:rFonts w:ascii="Cambria Math" w:hAnsi="Cambria Math"/>
+                            <w:lang w:val="en-US"/>
+                          </w:rPr>
+                          <m:t>0</m:t>
+                        </m:r>
+                      </m:e>
+                    </m:mr>
+                    <m:mr>
+                      <m:e>
+                        <m:r>
+                          <w:rPr>
+                            <w:rFonts w:ascii="Cambria Math" w:hAnsi="Cambria Math"/>
+                            <w:lang w:val="en-US"/>
+                          </w:rPr>
+                          <m:t>0</m:t>
+                        </m:r>
+                      </m:e>
+                      <m:e>
+                        <m:r>
+                          <w:rPr>
+                            <w:rFonts w:ascii="Cambria Math" w:hAnsi="Cambria Math"/>
+                            <w:lang w:val="en-US"/>
+                          </w:rPr>
+                          <m:t>0</m:t>
+                        </m:r>
+                        <m:ctrlPr>
+                          <w:rPr>
+                            <w:rFonts w:ascii="Cambria Math" w:eastAsia="Cambria Math" w:hAnsi="Cambria Math" w:cs="Cambria Math"/>
+                            <w:i/>
+                            <w:lang w:val="en-US"/>
+                          </w:rPr>
+                        </m:ctrlPr>
+                      </m:e>
+                      <m:e>
+                        <m:r>
+                          <w:rPr>
+                            <w:rFonts w:ascii="Cambria Math" w:eastAsia="Cambria Math" w:hAnsi="Cambria Math" w:cs="Cambria Math"/>
+                            <w:lang w:val="en-US"/>
+                          </w:rPr>
+                          <m:t>0</m:t>
+                        </m:r>
+                      </m:e>
+                      <m:e>
+                        <m:r>
+                          <w:rPr>
+                            <w:rFonts w:ascii="Cambria Math" w:hAnsi="Cambria Math"/>
+                            <w:lang w:val="en-US"/>
+                          </w:rPr>
+                          <m:t>0</m:t>
+                        </m:r>
+                      </m:e>
+                    </m:mr>
+                  </m:m>
+                </m:e>
+              </m:d>
+            </m:oMath>
+          </w:p>
+          <w:p>
+            <w:pPr>
+              <w:rPr>
+                <w:lang w:val="en-US"/>
+              </w:rPr>
+            </w:pPr>
+            <w:r>
+              <w:rPr>
+                <w:lang w:val="en-US"/>
+              </w:rPr>
+              <w:lastRenderedPageBreak/>
+              <w:t>GPU</w:t>
+            </w:r>
+            <w:r>
+              <w:rPr>
+                <w:lang w:val="en-US"/>
+              </w:rPr>
+              <w:t xml:space="preserve"> throughput transition rewards -&gt; </w:t>
+            </w:r>
+            <m:oMath>
+              <m:d>
+                <m:dPr>
+                  <m:begChr m:val="["/>
+                  <m:endChr m:val="]"/>
+                  <m:ctrlPr>
+                    <w:rPr>
+                      <w:rFonts w:ascii="Cambria Math" w:hAnsi="Cambria Math"/>
+                      <w:i/>
+                      <w:lang w:val="en-US"/>
+                    </w:rPr>
+                  </m:ctrlPr>
+                </m:dPr>
+                <m:e>
+                  <m:m>
+                    <m:mPr>
+                      <m:mcs>
+                        <m:mc>
+                          <m:mcPr>
+                            <m:count m:val="4"/>
+                            <m:mcJc m:val="center"/>
+                          </m:mcPr>
+                        </m:mc>
+                      </m:mcs>
+                      <m:ctrlPr>
+                        <w:rPr>
+                          <w:rFonts w:ascii="Cambria Math" w:hAnsi="Cambria Math"/>
+                          <w:i/>
+                          <w:lang w:val="en-US"/>
+                        </w:rPr>
+                      </m:ctrlPr>
+                    </m:mPr>
+                    <m:mr>
+                      <m:e>
+                        <m:r>
+                          <w:rPr>
+                            <w:rFonts w:ascii="Cambria Math" w:hAnsi="Cambria Math"/>
+                            <w:lang w:val="en-US"/>
+                          </w:rPr>
+                          <m:t>0</m:t>
+                        </m:r>
+                      </m:e>
+                      <m:e>
+                        <m:r>
+                          <w:rPr>
+                            <w:rFonts w:ascii="Cambria Math" w:hAnsi="Cambria Math"/>
+                            <w:lang w:val="en-US"/>
+                          </w:rPr>
+                          <m:t>0</m:t>
+                        </m:r>
+                        <m:ctrlPr>
+                          <w:rPr>
+                            <w:rFonts w:ascii="Cambria Math" w:eastAsia="Cambria Math" w:hAnsi="Cambria Math" w:cs="Cambria Math"/>
+                            <w:i/>
+                            <w:lang w:val="en-US"/>
+                          </w:rPr>
+                        </m:ctrlPr>
+                      </m:e>
+                      <m:e>
+                        <m:r>
+                          <w:rPr>
+                            <w:rFonts w:ascii="Cambria Math" w:eastAsia="Cambria Math" w:hAnsi="Cambria Math" w:cs="Cambria Math"/>
+                            <w:lang w:val="en-US"/>
+                          </w:rPr>
+                          <m:t>0</m:t>
+                        </m:r>
+                      </m:e>
+                      <m:e>
+                        <m:r>
+                          <w:rPr>
+                            <w:rFonts w:ascii="Cambria Math" w:hAnsi="Cambria Math"/>
+                            <w:lang w:val="en-US"/>
+                          </w:rPr>
+                          <m:t>0</m:t>
+                        </m:r>
+                      </m:e>
+                    </m:mr>
+                    <m:mr>
+                      <m:e>
+                        <m:r>
+                          <w:rPr>
+                            <w:rFonts w:ascii="Cambria Math" w:hAnsi="Cambria Math"/>
+                            <w:lang w:val="en-US"/>
+                          </w:rPr>
+                          <m:t>0</m:t>
+                        </m:r>
+                        <m:ctrlPr>
+                          <w:rPr>
+                            <w:rFonts w:ascii="Cambria Math" w:eastAsia="Cambria Math" w:hAnsi="Cambria Math" w:cs="Cambria Math"/>
+                            <w:i/>
+                            <w:lang w:val="en-US"/>
+                          </w:rPr>
+                        </m:ctrlPr>
+                      </m:e>
+                      <m:e>
+                        <m:r>
+                          <w:rPr>
+                            <w:rFonts w:ascii="Cambria Math" w:eastAsia="Cambria Math" w:hAnsi="Cambria Math" w:cs="Cambria Math"/>
+                            <w:lang w:val="en-US"/>
+                          </w:rPr>
+                          <m:t>0</m:t>
+                        </m:r>
+                        <m:ctrlPr>
+                          <w:rPr>
+                            <w:rFonts w:ascii="Cambria Math" w:eastAsia="Cambria Math" w:hAnsi="Cambria Math" w:cs="Cambria Math"/>
+                            <w:i/>
+                            <w:lang w:val="en-US"/>
+                          </w:rPr>
+                        </m:ctrlPr>
+                      </m:e>
+                      <m:e>
+                        <m:r>
+                          <w:rPr>
+                            <w:rFonts w:ascii="Cambria Math" w:eastAsia="Cambria Math" w:hAnsi="Cambria Math" w:cs="Cambria Math"/>
+                            <w:lang w:val="en-US"/>
+                          </w:rPr>
+                          <m:t>0</m:t>
+                        </m:r>
+                        <m:ctrlPr>
+                          <w:rPr>
+                            <w:rFonts w:ascii="Cambria Math" w:eastAsia="Cambria Math" w:hAnsi="Cambria Math" w:cs="Cambria Math"/>
+                            <w:i/>
+                            <w:lang w:val="en-US"/>
+                          </w:rPr>
+                        </m:ctrlPr>
+                      </m:e>
+                      <m:e>
+                        <m:r>
+                          <w:rPr>
+                            <w:rFonts w:ascii="Cambria Math" w:eastAsia="Cambria Math" w:hAnsi="Cambria Math" w:cs="Cambria Math"/>
+                            <w:lang w:val="en-US"/>
+                          </w:rPr>
+                          <m:t>0</m:t>
+                        </m:r>
+                        <m:ctrlPr>
+                          <w:rPr>
+                            <w:rFonts w:ascii="Cambria Math" w:eastAsia="Cambria Math" w:hAnsi="Cambria Math" w:cs="Cambria Math"/>
+                            <w:i/>
+                            <w:lang w:val="en-US"/>
+                          </w:rPr>
+                        </m:ctrlPr>
+                      </m:e>
+                    </m:mr>
+                    <m:mr>
+                      <m:e>
+                        <m:r>
+                          <w:rPr>
+                            <w:rFonts w:ascii="Cambria Math" w:eastAsia="Cambria Math" w:hAnsi="Cambria Math" w:cs="Cambria Math"/>
+                            <w:lang w:val="en-US"/>
+                          </w:rPr>
+                          <m:t>0</m:t>
+                        </m:r>
+                      </m:e>
+                      <m:e>
+                        <m:r>
+                          <w:rPr>
+                            <w:rFonts w:ascii="Cambria Math" w:hAnsi="Cambria Math"/>
+                            <w:lang w:val="en-US"/>
+                          </w:rPr>
+                          <m:t>0</m:t>
+                        </m:r>
+                        <m:ctrlPr>
+                          <w:rPr>
+                            <w:rFonts w:ascii="Cambria Math" w:eastAsia="Cambria Math" w:hAnsi="Cambria Math" w:cs="Cambria Math"/>
+                            <w:i/>
+                            <w:lang w:val="en-US"/>
+                          </w:rPr>
+                        </m:ctrlPr>
+                      </m:e>
+                      <m:e>
+                        <m:r>
+                          <w:rPr>
+                            <w:rFonts w:ascii="Cambria Math" w:eastAsia="Cambria Math" w:hAnsi="Cambria Math" w:cs="Cambria Math"/>
+                            <w:lang w:val="en-US"/>
+                          </w:rPr>
+                          <m:t>0</m:t>
+                        </m:r>
+                      </m:e>
+                      <m:e>
+                        <m:r>
+                          <w:rPr>
+                            <w:rFonts w:ascii="Cambria Math" w:hAnsi="Cambria Math"/>
+                            <w:lang w:val="en-US"/>
+                          </w:rPr>
+                          <m:t>0</m:t>
+                        </m:r>
+                      </m:e>
+                    </m:mr>
+                    <m:mr>
+                      <m:e>
+                        <m:r>
+                          <w:rPr>
+                            <w:rFonts w:ascii="Cambria Math" w:hAnsi="Cambria Math"/>
+                            <w:lang w:val="en-US"/>
+                          </w:rPr>
+                          <m:t>0</m:t>
+                        </m:r>
+                      </m:e>
+                      <m:e>
+                        <m:r>
+                          <w:rPr>
+                            <w:rFonts w:ascii="Cambria Math" w:hAnsi="Cambria Math"/>
+                            <w:lang w:val="en-US"/>
+                          </w:rPr>
+                          <m:t>1</m:t>
+                        </m:r>
+                        <m:ctrlPr>
+                          <w:rPr>
+                            <w:rFonts w:ascii="Cambria Math" w:eastAsia="Cambria Math" w:hAnsi="Cambria Math" w:cs="Cambria Math"/>
+                            <w:i/>
+                            <w:lang w:val="en-US"/>
+                          </w:rPr>
+                        </m:ctrlPr>
+                      </m:e>
+                      <m:e>
+                        <m:r>
+                          <w:rPr>
+                            <w:rFonts w:ascii="Cambria Math" w:eastAsia="Cambria Math" w:hAnsi="Cambria Math" w:cs="Cambria Math"/>
+                            <w:lang w:val="en-US"/>
+                          </w:rPr>
+                          <m:t>0</m:t>
+                        </m:r>
+                      </m:e>
+                      <m:e>
+                        <m:r>
+                          <w:rPr>
+                            <w:rFonts w:ascii="Cambria Math" w:hAnsi="Cambria Math"/>
+                            <w:lang w:val="en-US"/>
+                          </w:rPr>
+                          <m:t>0</m:t>
+                        </m:r>
+                      </m:e>
+                    </m:mr>
+                  </m:m>
+                </m:e>
+              </m:d>
+            </m:oMath>
+          </w:p>
           <w:p>
             <w:pPr>
               <w:rPr>
@@ -749,23 +1749,10 @@
         </w:rPr>
       </w:pPr>
     </w:p>
-    <w:p>
-      <w:pPr>
-        <w:rPr>
-          <w:lang w:val="en-US"/>
-        </w:rPr>
-      </w:pPr>
-      <w:r>
-        <w:rPr>
-          <w:lang w:val="en-US"/>
-        </w:rPr>
-        <w:br w:type="page"/>
-      </w:r>
-    </w:p>
     <w:tbl>
       <w:tblPr>
         <w:tblStyle w:val="Grigliatabella"/>
-        <w:tblpPr w:leftFromText="180" w:rightFromText="180" w:vertAnchor="text" w:tblpY="1"/>
+        <w:tblpPr w:leftFromText="180" w:rightFromText="180" w:vertAnchor="text" w:horzAnchor="margin" w:tblpY="2282"/>
         <w:tblOverlap w:val="never"/>
         <w:tblW w:w="0" w:type="auto"/>
         <w:tblLook w:val="04A0" w:firstRow="1" w:lastRow="0" w:firstColumn="1" w:lastColumn="0" w:noHBand="0" w:noVBand="1"/>
@@ -824,69 +1811,60 @@
                 <w:lang w:val="en-US"/>
               </w:rPr>
             </w:pPr>
-          </w:p>
-          <w:p>
-            <w:pPr>
-              <w:rPr>
-                <w:lang w:val="en-US"/>
-              </w:rPr>
-            </w:pPr>
-          </w:p>
-          <w:p>
-            <w:pPr>
-              <w:rPr>
-                <w:lang w:val="en-US"/>
-              </w:rPr>
-            </w:pPr>
-          </w:p>
-          <w:p>
-            <w:pPr>
-              <w:rPr>
-                <w:lang w:val="en-US"/>
-              </w:rPr>
-            </w:pPr>
-          </w:p>
-          <w:p>
-            <w:pPr>
-              <w:rPr>
-                <w:lang w:val="en-US"/>
-              </w:rPr>
-            </w:pPr>
-          </w:p>
-          <w:p>
-            <w:pPr>
-              <w:rPr>
-                <w:lang w:val="en-US"/>
-              </w:rPr>
-            </w:pPr>
-          </w:p>
-          <w:p>
-            <w:pPr>
-              <w:rPr>
-                <w:lang w:val="en-US"/>
-              </w:rPr>
-            </w:pPr>
-          </w:p>
-          <w:p>
-            <w:pPr>
-              <w:rPr>
-                <w:lang w:val="en-US"/>
-              </w:rPr>
-            </w:pPr>
-          </w:p>
-          <w:p>
-            <w:pPr>
-              <w:rPr>
-                <w:lang w:val="en-US"/>
-              </w:rPr>
-            </w:pPr>
-          </w:p>
-          <w:p>
-            <w:pPr>
-              <w:rPr>
-                <w:lang w:val="en-US"/>
-              </w:rPr>
-            </w:pPr>
+            <w:r>
+              <w:rPr>
+                <w:noProof/>
+                <w:lang w:val="en-US"/>
+              </w:rPr>
+              <w:drawing>
+                <wp:inline distT="0" distB="0" distL="0" distR="0" wp14:anchorId="2BC05C5A" wp14:editId="53F72398">
+                  <wp:extent cx="5351145" cy="4013741"/>
+                  <wp:effectExtent l="0" t="0" r="1905" b="6350"/>
+                  <wp:docPr id="2" name="Immagine 2"/>
+                  <wp:cNvGraphicFramePr>
+                    <a:graphicFrameLocks xmlns:a="http://schemas.openxmlformats.org/drawingml/2006/main" noChangeAspect="1"/>
+                  </wp:cNvGraphicFramePr>
+                  <a:graphic xmlns:a="http://schemas.openxmlformats.org/drawingml/2006/main">
+                    <a:graphicData uri="http://schemas.openxmlformats.org/drawingml/2006/picture">
+                      <pic:pic xmlns:pic="http://schemas.openxmlformats.org/drawingml/2006/picture">
+                        <pic:nvPicPr>
+                          <pic:cNvPr id="0" name="Picture 1"/>
+                          <pic:cNvPicPr>
+                            <a:picLocks noChangeAspect="1" noChangeArrowheads="1"/>
+                          </pic:cNvPicPr>
+                        </pic:nvPicPr>
+                        <pic:blipFill>
+                          <a:blip r:embed="rId8">
+                            <a:extLst>
+                              <a:ext uri="{28A0092B-C50C-407E-A947-70E740481C1C}">
+                                <a14:useLocalDpi xmlns:a14="http://schemas.microsoft.com/office/drawing/2010/main" val="0"/>
+                              </a:ext>
+                            </a:extLst>
+                          </a:blip>
+                          <a:srcRect/>
+                          <a:stretch>
+                            <a:fillRect/>
+                          </a:stretch>
+                        </pic:blipFill>
+                        <pic:spPr bwMode="auto">
+                          <a:xfrm>
+                            <a:off x="0" y="0"/>
+                            <a:ext cx="5368332" cy="4026633"/>
+                          </a:xfrm>
+                          <a:prstGeom prst="rect">
+                            <a:avLst/>
+                          </a:prstGeom>
+                          <a:noFill/>
+                          <a:ln>
+                            <a:noFill/>
+                          </a:ln>
+                        </pic:spPr>
+                      </pic:pic>
+                    </a:graphicData>
+                  </a:graphic>
+                </wp:inline>
+              </w:drawing>
+            </w:r>
           </w:p>
         </w:tc>
       </w:tr>
@@ -940,55 +1918,120 @@
                 <w:lang w:val="en-US"/>
               </w:rPr>
             </w:pPr>
-          </w:p>
-          <w:p>
-            <w:pPr>
-              <w:rPr>
-                <w:lang w:val="en-US"/>
-              </w:rPr>
-            </w:pPr>
-          </w:p>
-          <w:p>
-            <w:pPr>
-              <w:rPr>
-                <w:lang w:val="en-US"/>
-              </w:rPr>
-            </w:pPr>
-          </w:p>
-          <w:p>
-            <w:pPr>
-              <w:rPr>
-                <w:lang w:val="en-US"/>
-              </w:rPr>
-            </w:pPr>
-          </w:p>
-          <w:p>
-            <w:pPr>
-              <w:rPr>
-                <w:lang w:val="en-US"/>
-              </w:rPr>
-            </w:pPr>
-          </w:p>
-          <w:p>
-            <w:pPr>
-              <w:rPr>
-                <w:lang w:val="en-US"/>
-              </w:rPr>
-            </w:pPr>
-          </w:p>
-          <w:p>
-            <w:pPr>
-              <w:rPr>
-                <w:lang w:val="en-US"/>
-              </w:rPr>
-            </w:pPr>
-          </w:p>
-          <w:p>
-            <w:pPr>
-              <w:rPr>
-                <w:lang w:val="en-US"/>
-              </w:rPr>
-            </w:pPr>
+            <w:r>
+              <w:rPr>
+                <w:noProof/>
+                <w:lang w:val="en-US"/>
+              </w:rPr>
+              <w:drawing>
+                <wp:inline distT="0" distB="0" distL="0" distR="0" wp14:anchorId="7FC898D4" wp14:editId="1006A707">
+                  <wp:extent cx="2725815" cy="2040467"/>
+                  <wp:effectExtent l="0" t="0" r="0" b="0"/>
+                  <wp:docPr id="3" name="Immagine 3"/>
+                  <wp:cNvGraphicFramePr>
+                    <a:graphicFrameLocks xmlns:a="http://schemas.openxmlformats.org/drawingml/2006/main" noChangeAspect="1"/>
+                  </wp:cNvGraphicFramePr>
+                  <a:graphic xmlns:a="http://schemas.openxmlformats.org/drawingml/2006/main">
+                    <a:graphicData uri="http://schemas.openxmlformats.org/drawingml/2006/picture">
+                      <pic:pic xmlns:pic="http://schemas.openxmlformats.org/drawingml/2006/picture">
+                        <pic:nvPicPr>
+                          <pic:cNvPr id="0" name="Picture 2"/>
+                          <pic:cNvPicPr>
+                            <a:picLocks noChangeAspect="1" noChangeArrowheads="1"/>
+                          </pic:cNvPicPr>
+                        </pic:nvPicPr>
+                        <pic:blipFill>
+                          <a:blip r:embed="rId9" cstate="print">
+                            <a:extLst>
+                              <a:ext uri="{28A0092B-C50C-407E-A947-70E740481C1C}">
+                                <a14:useLocalDpi xmlns:a14="http://schemas.microsoft.com/office/drawing/2010/main" val="0"/>
+                              </a:ext>
+                            </a:extLst>
+                          </a:blip>
+                          <a:srcRect/>
+                          <a:stretch>
+                            <a:fillRect/>
+                          </a:stretch>
+                        </pic:blipFill>
+                        <pic:spPr bwMode="auto">
+                          <a:xfrm>
+                            <a:off x="0" y="0"/>
+                            <a:ext cx="2738573" cy="2050017"/>
+                          </a:xfrm>
+                          <a:prstGeom prst="rect">
+                            <a:avLst/>
+                          </a:prstGeom>
+                          <a:noFill/>
+                          <a:ln>
+                            <a:noFill/>
+                          </a:ln>
+                        </pic:spPr>
+                      </pic:pic>
+                    </a:graphicData>
+                  </a:graphic>
+                </wp:inline>
+              </w:drawing>
+            </w:r>
+            <w:r>
+              <w:rPr>
+                <w:lang w:val="en-US"/>
+              </w:rPr>
+              <w:t xml:space="preserve"> </w:t>
+            </w:r>
+            <w:r>
+              <w:rPr>
+                <w:noProof/>
+                <w:lang w:val="en-US"/>
+              </w:rPr>
+              <w:drawing>
+                <wp:inline distT="0" distB="0" distL="0" distR="0" wp14:anchorId="1030078F" wp14:editId="6AEFA46D">
+                  <wp:extent cx="2709333" cy="2034110"/>
+                  <wp:effectExtent l="0" t="0" r="0" b="4445"/>
+                  <wp:docPr id="4" name="Immagine 4"/>
+                  <wp:cNvGraphicFramePr>
+                    <a:graphicFrameLocks xmlns:a="http://schemas.openxmlformats.org/drawingml/2006/main" noChangeAspect="1"/>
+                  </wp:cNvGraphicFramePr>
+                  <a:graphic xmlns:a="http://schemas.openxmlformats.org/drawingml/2006/main">
+                    <a:graphicData uri="http://schemas.openxmlformats.org/drawingml/2006/picture">
+                      <pic:pic xmlns:pic="http://schemas.openxmlformats.org/drawingml/2006/picture">
+                        <pic:nvPicPr>
+                          <pic:cNvPr id="0" name="Picture 3"/>
+                          <pic:cNvPicPr>
+                            <a:picLocks noChangeAspect="1" noChangeArrowheads="1"/>
+                          </pic:cNvPicPr>
+                        </pic:nvPicPr>
+                        <pic:blipFill>
+                          <a:blip r:embed="rId10" cstate="print">
+                            <a:extLst>
+                              <a:ext uri="{28A0092B-C50C-407E-A947-70E740481C1C}">
+                                <a14:useLocalDpi xmlns:a14="http://schemas.microsoft.com/office/drawing/2010/main" val="0"/>
+                              </a:ext>
+                            </a:extLst>
+                          </a:blip>
+                          <a:srcRect/>
+                          <a:stretch>
+                            <a:fillRect/>
+                          </a:stretch>
+                        </pic:blipFill>
+                        <pic:spPr bwMode="auto">
+                          <a:xfrm>
+                            <a:off x="0" y="0"/>
+                            <a:ext cx="2725621" cy="2046338"/>
+                          </a:xfrm>
+                          <a:prstGeom prst="rect">
+                            <a:avLst/>
+                          </a:prstGeom>
+                          <a:noFill/>
+                          <a:ln>
+                            <a:noFill/>
+                          </a:ln>
+                        </pic:spPr>
+                      </pic:pic>
+                    </a:graphicData>
+                  </a:graphic>
+                </wp:inline>
+              </w:drawing>
+            </w:r>
           </w:p>
         </w:tc>
       </w:tr>
@@ -1025,6 +2068,246 @@
               </w:rPr>
               <w:t>Steady state probabilities, and limit rewards.</w:t>
             </w:r>
+          </w:p>
+          <w:p>
+            <w:pPr>
+              <w:rPr>
+                <w:lang w:val="en-US"/>
+              </w:rPr>
+            </w:pPr>
+            <w:r>
+              <w:rPr>
+                <w:lang w:val="en-US"/>
+              </w:rPr>
+              <w:t xml:space="preserve">Idle steady state probability -&gt; </w:t>
+            </w:r>
+            <m:oMath>
+              <m:r>
+                <w:rPr>
+                  <w:rFonts w:ascii="Cambria Math" w:hAnsi="Cambria Math"/>
+                  <w:lang w:val="en-US"/>
+                </w:rPr>
+                <m:t>0.111111111111111</m:t>
+              </m:r>
+            </m:oMath>
+          </w:p>
+          <w:p>
+            <w:pPr>
+              <w:rPr>
+                <w:lang w:val="en-US"/>
+              </w:rPr>
+            </w:pPr>
+            <w:r>
+              <w:rPr>
+                <w:lang w:val="en-US"/>
+              </w:rPr>
+              <w:t>CPU</w:t>
+            </w:r>
+            <w:r>
+              <w:rPr>
+                <w:lang w:val="en-US"/>
+              </w:rPr>
+              <w:t xml:space="preserve"> steady state probability -&gt; </w:t>
+            </w:r>
+            <m:oMath>
+              <m:r>
+                <w:rPr>
+                  <w:rFonts w:ascii="Cambria Math" w:hAnsi="Cambria Math"/>
+                  <w:lang w:val="en-US"/>
+                </w:rPr>
+                <m:t>0.555555555555556</m:t>
+              </m:r>
+            </m:oMath>
+          </w:p>
+          <w:p>
+            <w:pPr>
+              <w:rPr>
+                <w:lang w:val="en-US"/>
+              </w:rPr>
+            </w:pPr>
+            <w:r>
+              <w:rPr>
+                <w:lang w:val="en-US"/>
+              </w:rPr>
+              <w:t>IO</w:t>
+            </w:r>
+            <w:r>
+              <w:rPr>
+                <w:lang w:val="en-US"/>
+              </w:rPr>
+              <w:t xml:space="preserve"> steady state probability -&gt; </w:t>
+            </w:r>
+            <m:oMath>
+              <m:r>
+                <w:rPr>
+                  <w:rFonts w:ascii="Cambria Math" w:hAnsi="Cambria Math"/>
+                  <w:lang w:val="en-US"/>
+                </w:rPr>
+                <m:t>0.277777777777778</m:t>
+              </m:r>
+            </m:oMath>
+          </w:p>
+          <w:p>
+            <w:pPr>
+              <w:rPr>
+                <w:lang w:val="en-US"/>
+              </w:rPr>
+            </w:pPr>
+            <w:r>
+              <w:rPr>
+                <w:lang w:val="en-US"/>
+              </w:rPr>
+              <w:t>GPU</w:t>
+            </w:r>
+            <w:r>
+              <w:rPr>
+                <w:lang w:val="en-US"/>
+              </w:rPr>
+              <w:t xml:space="preserve"> steady state probability -&gt; </w:t>
+            </w:r>
+            <m:oMath>
+              <m:r>
+                <w:rPr>
+                  <w:rFonts w:ascii="Cambria Math" w:hAnsi="Cambria Math"/>
+                  <w:lang w:val="en-US"/>
+                </w:rPr>
+                <m:t>0.111111111111111</m:t>
+              </m:r>
+            </m:oMath>
+          </w:p>
+          <w:p>
+            <w:pPr>
+              <w:rPr>
+                <w:lang w:val="en-US"/>
+              </w:rPr>
+            </w:pPr>
+            <w:r>
+              <w:rPr>
+                <w:lang w:val="en-US"/>
+              </w:rPr>
+              <w:t>Utilization</w:t>
+            </w:r>
+            <w:r>
+              <w:rPr>
+                <w:lang w:val="en-US"/>
+              </w:rPr>
+              <w:t xml:space="preserve"> steady state probability -&gt; </w:t>
+            </w:r>
+            <m:oMath>
+              <m:r>
+                <w:rPr>
+                  <w:rFonts w:ascii="Cambria Math" w:hAnsi="Cambria Math"/>
+                  <w:lang w:val="en-US"/>
+                </w:rPr>
+                <m:t>0.8889</m:t>
+              </m:r>
+            </m:oMath>
+          </w:p>
+          <w:p>
+            <w:pPr>
+              <w:rPr>
+                <w:lang w:val="en-US"/>
+              </w:rPr>
+            </w:pPr>
+            <w:r>
+              <w:rPr>
+                <w:lang w:val="en-US"/>
+              </w:rPr>
+              <w:t>Average power consumption</w:t>
+            </w:r>
+            <w:r>
+              <w:rPr>
+                <w:lang w:val="en-US"/>
+              </w:rPr>
+              <w:t xml:space="preserve"> steady state probability -&gt; </w:t>
+            </w:r>
+            <m:oMath>
+              <m:r>
+                <w:rPr>
+                  <w:rFonts w:ascii="Cambria Math" w:hAnsi="Cambria Math"/>
+                  <w:lang w:val="en-US"/>
+                </w:rPr>
+                <m:t>1.8167</m:t>
+              </m:r>
+            </m:oMath>
+          </w:p>
+          <w:p>
+            <w:pPr>
+              <w:rPr>
+                <w:lang w:val="en-US"/>
+              </w:rPr>
+            </w:pPr>
+            <w:r>
+              <w:rPr>
+                <w:lang w:val="en-US"/>
+              </w:rPr>
+              <w:t>System throughput</w:t>
+            </w:r>
+            <w:r>
+              <w:rPr>
+                <w:lang w:val="en-US"/>
+              </w:rPr>
+              <w:t xml:space="preserve"> steady state probability -&gt; </w:t>
+            </w:r>
+            <m:oMath>
+              <m:r>
+                <w:rPr>
+                  <w:rFonts w:ascii="Cambria Math" w:hAnsi="Cambria Math"/>
+                  <w:lang w:val="en-US"/>
+                </w:rPr>
+                <m:t>0.0111</m:t>
+              </m:r>
+            </m:oMath>
+          </w:p>
+          <w:p>
+            <w:pPr>
+              <w:rPr>
+                <w:lang w:val="en-US"/>
+              </w:rPr>
+            </w:pPr>
+            <w:r>
+              <w:rPr>
+                <w:lang w:val="en-US"/>
+              </w:rPr>
+              <w:t xml:space="preserve">IO </w:t>
+            </w:r>
+            <w:r>
+              <w:rPr>
+                <w:lang w:val="en-US"/>
+              </w:rPr>
+              <w:t xml:space="preserve">throughput steady state probability -&gt; </w:t>
+            </w:r>
+            <m:oMath>
+              <m:r>
+                <w:rPr>
+                  <w:rFonts w:ascii="Cambria Math" w:hAnsi="Cambria Math"/>
+                  <w:lang w:val="en-US"/>
+                </w:rPr>
+                <m:t>0.0556</m:t>
+              </m:r>
+            </m:oMath>
+          </w:p>
+          <w:p>
+            <w:pPr>
+              <w:rPr>
+                <w:lang w:val="en-US"/>
+              </w:rPr>
+            </w:pPr>
+            <w:r>
+              <w:rPr>
+                <w:lang w:val="en-US"/>
+              </w:rPr>
+              <w:t xml:space="preserve">GPU throughput steady state probability -&gt; </w:t>
+            </w:r>
+            <m:oMath>
+              <m:r>
+                <w:rPr>
+                  <w:rFonts w:ascii="Cambria Math" w:hAnsi="Cambria Math"/>
+                  <w:lang w:val="en-US"/>
+                </w:rPr>
+                <m:t>0.0278</m:t>
+              </m:r>
+            </m:oMath>
           </w:p>
         </w:tc>
       </w:tr>
@@ -2066,6 +3349,16 @@
       </w:tblBorders>
     </w:tblPr>
   </w:style>
+  <w:style w:type="character" w:styleId="Testosegnaposto">
+    <w:name w:val="Placeholder Text"/>
+    <w:basedOn w:val="Carpredefinitoparagrafo"/>
+    <w:uiPriority w:val="99"/>
+    <w:semiHidden/>
+    <w:rsid w:val="00EA5646"/>
+    <w:rPr>
+      <w:color w:val="808080"/>
+    </w:rPr>
+  </w:style>
 </w:styles>
 </file>
 

</xml_diff>